<commit_message>
Replace straight quotes with typographer's quotes
</commit_message>
<xml_diff>
--- a/files/waypoint-nda-2.0.0-a4.docx
+++ b/files/waypoint-nda-2.0.0-a4.docx
@@ -74,7 +74,7 @@
       <w:bookmarkEnd w:id="0"/>
       <w:r>
         <w:rPr/>
-        <w:t>.</w:t>
+        <w:t>.’</w:t>
       </w:r>
     </w:p>
     <w:p>
@@ -312,6 +312,9 @@
         <w:rPr/>
       </w:pPr>
       <w:r>
+        <w:br w:type="page"/>
+      </w:r>
+      <w:r>
         <w:rPr>
           <w:b/>
         </w:rPr>
@@ -1036,7 +1039,7 @@
       </w:r>
       <w:r>
         <w:rPr/>
-        <w:t xml:space="preserve">. Disclosing Party shall reimburse Receiving Party's reasonable out-of-pocket expenses of cooperating in any proceeding described in </w:t>
+        <w:t xml:space="preserve">. Disclosing Party shall reimburse Receiving Party’s reasonable out-of-pocket expenses of cooperating in any proceeding described in </w:t>
       </w:r>
       <w:r>
         <w:rPr>
@@ -1652,7 +1655,7 @@
       </w:r>
       <w:r>
         <w:rPr/>
-        <w:t>. Either party may terminate this agreement early by thirty calendar days' prior written notice to the other party.</w:t>
+        <w:t>. Either party may terminate this agreement early by thirty calendar days’ prior written notice to the other party.</w:t>
       </w:r>
     </w:p>
     <w:p>
@@ -1687,7 +1690,7 @@
       </w:r>
       <w:r>
         <w:rPr/>
-        <w:t xml:space="preserve"> (Confidentiality Obligations) for Confidential Information disclosed during the term survive the term of this agreement as follows: </w:t>
+        <w:t xml:space="preserve"> (Confidentiality Obligations) for Confidential Information disclosed during the term survive the term of this agreement as follows:</w:t>
       </w:r>
     </w:p>
     <w:p>
@@ -2076,6 +2079,9 @@
         <w:jc w:val="start"/>
         <w:rPr/>
       </w:pPr>
+      <w:r>
+        <w:br w:type="page"/>
+      </w:r>
       <w:r>
         <w:rPr/>
         <w:t xml:space="preserve">The parties </w:t>
@@ -2454,6 +2460,7 @@
       </w:r>
     </w:p>
     <w:sectPr>
+      <w:footerReference w:type="default" r:id="rId3"/>
       <w:type w:val="continuous"/>
       <w:pgSz w:w="11906" w:h="16838"/>
       <w:pgMar w:left="1440" w:right="1440" w:header="0" w:top="1440" w:footer="1440" w:bottom="1953" w:gutter="0"/>
@@ -2471,10 +2478,34 @@
   <w:p>
     <w:pPr>
       <w:pStyle w:val="Footer"/>
-      <w:tabs>
-        <w:tab w:val="center" w:pos="4680" w:leader="none"/>
-        <w:tab w:val="right" w:pos="9360" w:leader="none"/>
-      </w:tabs>
+      <w:bidi w:val="0"/>
+      <w:spacing w:lineRule="auto" w:line="240" w:before="119" w:after="119"/>
+      <w:jc w:val="start"/>
+      <w:rPr>
+        <w:rFonts w:ascii="Times New Roman" w:hAnsi="Times New Roman"/>
+        <w:color w:val="00000A"/>
+        <w:sz w:val="20"/>
+        <w:lang w:val="en-US"/>
+      </w:rPr>
+    </w:pPr>
+    <w:r>
+      <w:rPr>
+        <w:color w:val="00000A"/>
+        <w:sz w:val="20"/>
+        <w:lang w:val="en-US"/>
+      </w:rPr>
+      <w:tab/>
+      <w:tab/>
+    </w:r>
+  </w:p>
+</w:ftr>
+</file>
+
+<file path=word/footer2.xml><?xml version="1.0" encoding="utf-8"?>
+<w:ftr xmlns:o="urn:schemas-microsoft-com:office:office" xmlns:r="http://schemas.openxmlformats.org/officeDocument/2006/relationships" xmlns:v="urn:schemas-microsoft-com:vml" xmlns:w="http://schemas.openxmlformats.org/wordprocessingml/2006/main" xmlns:w10="urn:schemas-microsoft-com:office:word" xmlns:wp="http://schemas.openxmlformats.org/drawingml/2006/wordprocessingDrawing" xmlns:wps="http://schemas.microsoft.com/office/word/2010/wordprocessingShape" xmlns:wpg="http://schemas.microsoft.com/office/word/2010/wordprocessingGroup" xmlns:mc="http://schemas.openxmlformats.org/markup-compatibility/2006" xmlns:wp14="http://schemas.microsoft.com/office/word/2010/wordprocessingDrawing" xmlns:w14="http://schemas.microsoft.com/office/word/2010/wordml" mc:Ignorable="w14 wp14">
+  <w:p>
+    <w:pPr>
+      <w:pStyle w:val="Footer"/>
       <w:bidi w:val="0"/>
       <w:spacing w:lineRule="auto" w:line="240" w:before="119" w:after="119"/>
       <w:jc w:val="start"/>
@@ -2505,12 +2536,15 @@
       <w:rPr>
         <w:rFonts w:ascii="Liberation Serif" w:hAnsi="Liberation Serif" w:eastAsia="Noto Sans CJK SC Regular" w:cs="FreeSans"/>
         <w:kern w:val="2"/>
+        <w:sz w:val="24"/>
         <w:szCs w:val="24"/>
         <w:lang w:val="en-US" w:eastAsia="zh-CN" w:bidi="hi-IN"/>
       </w:rPr>
     </w:rPrDefault>
     <w:pPrDefault>
-      <w:pPr/>
+      <w:pPr>
+        <w:suppressAutoHyphens w:val="true"/>
+      </w:pPr>
     </w:pPrDefault>
   </w:docDefaults>
   <w:style w:type="paragraph" w:styleId="Normal">
@@ -2623,7 +2657,7 @@
     </w:rPr>
   </w:style>
   <w:style w:type="character" w:styleId="InternetLink">
-    <w:name w:val="Internet Link"/>
+    <w:name w:val="Hyperlink"/>
     <w:rPr/>
   </w:style>
   <w:style w:type="paragraph" w:styleId="Heading">
@@ -2919,6 +2953,13 @@
     <w:pPr/>
     <w:rPr/>
   </w:style>
+  <w:style w:type="paragraph" w:styleId="HeaderandFooter">
+    <w:name w:val="Header and Footer"/>
+    <w:basedOn w:val="Normal"/>
+    <w:qFormat/>
+    <w:pPr/>
+    <w:rPr/>
+  </w:style>
   <w:style w:type="paragraph" w:styleId="Footer">
     <w:name w:val="Footer"/>
     <w:basedOn w:val="Normal"/>

</xml_diff>